<commit_message>
Update on team agreement
</commit_message>
<xml_diff>
--- a/Team Agreement.docx
+++ b/Team Agreement.docx
@@ -399,15 +399,111 @@
           <w:szCs w:val="28"/>
           <w:lang w:val="en-US"/>
         </w:rPr>
-        <w:t xml:space="preserve"> + </w:t>
-      </w:r>
-      <w:r>
-        <w:rPr>
-          <w:sz w:val="28"/>
-          <w:szCs w:val="28"/>
-          <w:lang w:val="en-US"/>
-        </w:rPr>
-        <w:t>offices/areas</w:t>
+        <w:t xml:space="preserve"> + offices/areas</w:t>
+      </w:r>
+    </w:p>
+    <w:p>
+      <w:pPr>
+        <w:pStyle w:val="ListParagraph"/>
+        <w:numPr>
+          <w:ilvl w:val="0"/>
+          <w:numId w:val="2"/>
+        </w:numPr>
+        <w:rPr>
+          <w:sz w:val="36"/>
+          <w:szCs w:val="36"/>
+          <w:lang w:val="en-US"/>
+        </w:rPr>
+      </w:pPr>
+      <w:r>
+        <w:rPr>
+          <w:sz w:val="36"/>
+          <w:szCs w:val="36"/>
+          <w:lang w:val="en-US"/>
+        </w:rPr>
+        <w:t>Sprint #3</w:t>
+      </w:r>
+      <w:r>
+        <w:rPr>
+          <w:sz w:val="36"/>
+          <w:szCs w:val="36"/>
+          <w:lang w:val="en-US"/>
+        </w:rPr>
+        <w:t>:</w:t>
+      </w:r>
+    </w:p>
+    <w:p>
+      <w:pPr>
+        <w:pStyle w:val="ListParagraph"/>
+        <w:numPr>
+          <w:ilvl w:val="0"/>
+          <w:numId w:val="9"/>
+        </w:numPr>
+        <w:rPr>
+          <w:sz w:val="28"/>
+          <w:szCs w:val="28"/>
+          <w:lang w:val="en-US"/>
+        </w:rPr>
+      </w:pPr>
+      <w:r>
+        <w:rPr>
+          <w:sz w:val="28"/>
+          <w:szCs w:val="28"/>
+          <w:lang w:val="en-US"/>
+        </w:rPr>
+        <w:t>Bruno -&gt; half Sprint for Profile page (design)</w:t>
+      </w:r>
+    </w:p>
+    <w:p>
+      <w:pPr>
+        <w:pStyle w:val="ListParagraph"/>
+        <w:numPr>
+          <w:ilvl w:val="0"/>
+          <w:numId w:val="9"/>
+        </w:numPr>
+        <w:rPr>
+          <w:sz w:val="28"/>
+          <w:szCs w:val="28"/>
+          <w:lang w:val="en-US"/>
+        </w:rPr>
+      </w:pPr>
+      <w:r>
+        <w:rPr>
+          <w:sz w:val="28"/>
+          <w:szCs w:val="28"/>
+          <w:lang w:val="en-US"/>
+        </w:rPr>
+        <w:t>Ivan + Stanica -&gt; OAuth (full sprint)</w:t>
+      </w:r>
+    </w:p>
+    <w:p>
+      <w:pPr>
+        <w:pStyle w:val="ListParagraph"/>
+        <w:numPr>
+          <w:ilvl w:val="0"/>
+          <w:numId w:val="9"/>
+        </w:numPr>
+        <w:rPr>
+          <w:sz w:val="28"/>
+          <w:szCs w:val="28"/>
+          <w:lang w:val="en-US"/>
+        </w:rPr>
+      </w:pPr>
+      <w:r>
+        <w:rPr>
+          <w:sz w:val="28"/>
+          <w:szCs w:val="28"/>
+          <w:lang w:val="en-US"/>
+        </w:rPr>
+        <w:t>Bogdan + Danko -&gt; Code refractor + Dashboard features implement</w:t>
+      </w:r>
+      <w:r>
+        <w:rPr>
+          <w:sz w:val="28"/>
+          <w:szCs w:val="28"/>
+          <w:lang w:val="en-US"/>
+        </w:rPr>
+        <w:t>ation</w:t>
       </w:r>
     </w:p>
     <w:p>
@@ -527,6 +623,178 @@
     </w:lvl>
   </w:abstractNum>
   <w:abstractNum w:abstractNumId="1" w15:restartNumberingAfterBreak="0">
+    <w:nsid w:val="0997250E"/>
+    <w:multiLevelType w:val="hybridMultilevel"/>
+    <w:tmpl w:val="8F4615C4"/>
+    <w:lvl w:ilvl="0" w:tplc="0402000F">
+      <w:start w:val="1"/>
+      <w:numFmt w:val="decimal"/>
+      <w:lvlText w:val="%1."/>
+      <w:lvlJc w:val="left"/>
+      <w:pPr>
+        <w:ind w:left="3060" w:hanging="360"/>
+      </w:pPr>
+    </w:lvl>
+    <w:lvl w:ilvl="1" w:tplc="04020019" w:tentative="1">
+      <w:start w:val="1"/>
+      <w:numFmt w:val="lowerLetter"/>
+      <w:lvlText w:val="%2."/>
+      <w:lvlJc w:val="left"/>
+      <w:pPr>
+        <w:ind w:left="3780" w:hanging="360"/>
+      </w:pPr>
+    </w:lvl>
+    <w:lvl w:ilvl="2" w:tplc="0402001B" w:tentative="1">
+      <w:start w:val="1"/>
+      <w:numFmt w:val="lowerRoman"/>
+      <w:lvlText w:val="%3."/>
+      <w:lvlJc w:val="right"/>
+      <w:pPr>
+        <w:ind w:left="4500" w:hanging="180"/>
+      </w:pPr>
+    </w:lvl>
+    <w:lvl w:ilvl="3" w:tplc="0402000F" w:tentative="1">
+      <w:start w:val="1"/>
+      <w:numFmt w:val="decimal"/>
+      <w:lvlText w:val="%4."/>
+      <w:lvlJc w:val="left"/>
+      <w:pPr>
+        <w:ind w:left="5220" w:hanging="360"/>
+      </w:pPr>
+    </w:lvl>
+    <w:lvl w:ilvl="4" w:tplc="04020019" w:tentative="1">
+      <w:start w:val="1"/>
+      <w:numFmt w:val="lowerLetter"/>
+      <w:lvlText w:val="%5."/>
+      <w:lvlJc w:val="left"/>
+      <w:pPr>
+        <w:ind w:left="5940" w:hanging="360"/>
+      </w:pPr>
+    </w:lvl>
+    <w:lvl w:ilvl="5" w:tplc="0402001B" w:tentative="1">
+      <w:start w:val="1"/>
+      <w:numFmt w:val="lowerRoman"/>
+      <w:lvlText w:val="%6."/>
+      <w:lvlJc w:val="right"/>
+      <w:pPr>
+        <w:ind w:left="6660" w:hanging="180"/>
+      </w:pPr>
+    </w:lvl>
+    <w:lvl w:ilvl="6" w:tplc="0402000F" w:tentative="1">
+      <w:start w:val="1"/>
+      <w:numFmt w:val="decimal"/>
+      <w:lvlText w:val="%7."/>
+      <w:lvlJc w:val="left"/>
+      <w:pPr>
+        <w:ind w:left="7380" w:hanging="360"/>
+      </w:pPr>
+    </w:lvl>
+    <w:lvl w:ilvl="7" w:tplc="04020019" w:tentative="1">
+      <w:start w:val="1"/>
+      <w:numFmt w:val="lowerLetter"/>
+      <w:lvlText w:val="%8."/>
+      <w:lvlJc w:val="left"/>
+      <w:pPr>
+        <w:ind w:left="8100" w:hanging="360"/>
+      </w:pPr>
+    </w:lvl>
+    <w:lvl w:ilvl="8" w:tplc="0402001B" w:tentative="1">
+      <w:start w:val="1"/>
+      <w:numFmt w:val="lowerRoman"/>
+      <w:lvlText w:val="%9."/>
+      <w:lvlJc w:val="right"/>
+      <w:pPr>
+        <w:ind w:left="8820" w:hanging="180"/>
+      </w:pPr>
+    </w:lvl>
+  </w:abstractNum>
+  <w:abstractNum w:abstractNumId="2" w15:restartNumberingAfterBreak="0">
+    <w:nsid w:val="24FD3CA5"/>
+    <w:multiLevelType w:val="hybridMultilevel"/>
+    <w:tmpl w:val="72C43C8A"/>
+    <w:lvl w:ilvl="0" w:tplc="0402000F">
+      <w:start w:val="1"/>
+      <w:numFmt w:val="decimal"/>
+      <w:lvlText w:val="%1."/>
+      <w:lvlJc w:val="left"/>
+      <w:pPr>
+        <w:ind w:left="3780" w:hanging="360"/>
+      </w:pPr>
+    </w:lvl>
+    <w:lvl w:ilvl="1" w:tplc="04020019" w:tentative="1">
+      <w:start w:val="1"/>
+      <w:numFmt w:val="lowerLetter"/>
+      <w:lvlText w:val="%2."/>
+      <w:lvlJc w:val="left"/>
+      <w:pPr>
+        <w:ind w:left="4500" w:hanging="360"/>
+      </w:pPr>
+    </w:lvl>
+    <w:lvl w:ilvl="2" w:tplc="0402001B" w:tentative="1">
+      <w:start w:val="1"/>
+      <w:numFmt w:val="lowerRoman"/>
+      <w:lvlText w:val="%3."/>
+      <w:lvlJc w:val="right"/>
+      <w:pPr>
+        <w:ind w:left="5220" w:hanging="180"/>
+      </w:pPr>
+    </w:lvl>
+    <w:lvl w:ilvl="3" w:tplc="0402000F" w:tentative="1">
+      <w:start w:val="1"/>
+      <w:numFmt w:val="decimal"/>
+      <w:lvlText w:val="%4."/>
+      <w:lvlJc w:val="left"/>
+      <w:pPr>
+        <w:ind w:left="5940" w:hanging="360"/>
+      </w:pPr>
+    </w:lvl>
+    <w:lvl w:ilvl="4" w:tplc="04020019" w:tentative="1">
+      <w:start w:val="1"/>
+      <w:numFmt w:val="lowerLetter"/>
+      <w:lvlText w:val="%5."/>
+      <w:lvlJc w:val="left"/>
+      <w:pPr>
+        <w:ind w:left="6660" w:hanging="360"/>
+      </w:pPr>
+    </w:lvl>
+    <w:lvl w:ilvl="5" w:tplc="0402001B" w:tentative="1">
+      <w:start w:val="1"/>
+      <w:numFmt w:val="lowerRoman"/>
+      <w:lvlText w:val="%6."/>
+      <w:lvlJc w:val="right"/>
+      <w:pPr>
+        <w:ind w:left="7380" w:hanging="180"/>
+      </w:pPr>
+    </w:lvl>
+    <w:lvl w:ilvl="6" w:tplc="0402000F" w:tentative="1">
+      <w:start w:val="1"/>
+      <w:numFmt w:val="decimal"/>
+      <w:lvlText w:val="%7."/>
+      <w:lvlJc w:val="left"/>
+      <w:pPr>
+        <w:ind w:left="8100" w:hanging="360"/>
+      </w:pPr>
+    </w:lvl>
+    <w:lvl w:ilvl="7" w:tplc="04020019" w:tentative="1">
+      <w:start w:val="1"/>
+      <w:numFmt w:val="lowerLetter"/>
+      <w:lvlText w:val="%8."/>
+      <w:lvlJc w:val="left"/>
+      <w:pPr>
+        <w:ind w:left="8820" w:hanging="360"/>
+      </w:pPr>
+    </w:lvl>
+    <w:lvl w:ilvl="8" w:tplc="0402001B" w:tentative="1">
+      <w:start w:val="1"/>
+      <w:numFmt w:val="lowerRoman"/>
+      <w:lvlText w:val="%9."/>
+      <w:lvlJc w:val="right"/>
+      <w:pPr>
+        <w:ind w:left="9540" w:hanging="180"/>
+      </w:pPr>
+    </w:lvl>
+  </w:abstractNum>
+  <w:abstractNum w:abstractNumId="3" w15:restartNumberingAfterBreak="0">
     <w:nsid w:val="2BBC0DD1"/>
     <w:multiLevelType w:val="hybridMultilevel"/>
     <w:tmpl w:val="2A823532"/>
@@ -639,7 +907,96 @@
       </w:rPr>
     </w:lvl>
   </w:abstractNum>
-  <w:abstractNum w:abstractNumId="2" w15:restartNumberingAfterBreak="0">
+  <w:abstractNum w:abstractNumId="4" w15:restartNumberingAfterBreak="0">
+    <w:nsid w:val="327B5407"/>
+    <w:multiLevelType w:val="hybridMultilevel"/>
+    <w:tmpl w:val="77A2F9B4"/>
+    <w:lvl w:ilvl="0" w:tplc="75EC4048">
+      <w:start w:val="1"/>
+      <w:numFmt w:val="decimal"/>
+      <w:lvlText w:val="%1."/>
+      <w:lvlJc w:val="left"/>
+      <w:pPr>
+        <w:ind w:left="3132" w:hanging="360"/>
+      </w:pPr>
+      <w:rPr>
+        <w:rFonts w:hint="default"/>
+      </w:rPr>
+    </w:lvl>
+    <w:lvl w:ilvl="1" w:tplc="04020019" w:tentative="1">
+      <w:start w:val="1"/>
+      <w:numFmt w:val="lowerLetter"/>
+      <w:lvlText w:val="%2."/>
+      <w:lvlJc w:val="left"/>
+      <w:pPr>
+        <w:ind w:left="3852" w:hanging="360"/>
+      </w:pPr>
+    </w:lvl>
+    <w:lvl w:ilvl="2" w:tplc="0402001B" w:tentative="1">
+      <w:start w:val="1"/>
+      <w:numFmt w:val="lowerRoman"/>
+      <w:lvlText w:val="%3."/>
+      <w:lvlJc w:val="right"/>
+      <w:pPr>
+        <w:ind w:left="4572" w:hanging="180"/>
+      </w:pPr>
+    </w:lvl>
+    <w:lvl w:ilvl="3" w:tplc="0402000F" w:tentative="1">
+      <w:start w:val="1"/>
+      <w:numFmt w:val="decimal"/>
+      <w:lvlText w:val="%4."/>
+      <w:lvlJc w:val="left"/>
+      <w:pPr>
+        <w:ind w:left="5292" w:hanging="360"/>
+      </w:pPr>
+    </w:lvl>
+    <w:lvl w:ilvl="4" w:tplc="04020019" w:tentative="1">
+      <w:start w:val="1"/>
+      <w:numFmt w:val="lowerLetter"/>
+      <w:lvlText w:val="%5."/>
+      <w:lvlJc w:val="left"/>
+      <w:pPr>
+        <w:ind w:left="6012" w:hanging="360"/>
+      </w:pPr>
+    </w:lvl>
+    <w:lvl w:ilvl="5" w:tplc="0402001B" w:tentative="1">
+      <w:start w:val="1"/>
+      <w:numFmt w:val="lowerRoman"/>
+      <w:lvlText w:val="%6."/>
+      <w:lvlJc w:val="right"/>
+      <w:pPr>
+        <w:ind w:left="6732" w:hanging="180"/>
+      </w:pPr>
+    </w:lvl>
+    <w:lvl w:ilvl="6" w:tplc="0402000F" w:tentative="1">
+      <w:start w:val="1"/>
+      <w:numFmt w:val="decimal"/>
+      <w:lvlText w:val="%7."/>
+      <w:lvlJc w:val="left"/>
+      <w:pPr>
+        <w:ind w:left="7452" w:hanging="360"/>
+      </w:pPr>
+    </w:lvl>
+    <w:lvl w:ilvl="7" w:tplc="04020019" w:tentative="1">
+      <w:start w:val="1"/>
+      <w:numFmt w:val="lowerLetter"/>
+      <w:lvlText w:val="%8."/>
+      <w:lvlJc w:val="left"/>
+      <w:pPr>
+        <w:ind w:left="8172" w:hanging="360"/>
+      </w:pPr>
+    </w:lvl>
+    <w:lvl w:ilvl="8" w:tplc="0402001B" w:tentative="1">
+      <w:start w:val="1"/>
+      <w:numFmt w:val="lowerRoman"/>
+      <w:lvlText w:val="%9."/>
+      <w:lvlJc w:val="right"/>
+      <w:pPr>
+        <w:ind w:left="8892" w:hanging="180"/>
+      </w:pPr>
+    </w:lvl>
+  </w:abstractNum>
+  <w:abstractNum w:abstractNumId="5" w15:restartNumberingAfterBreak="0">
     <w:nsid w:val="3B556D98"/>
     <w:multiLevelType w:val="hybridMultilevel"/>
     <w:tmpl w:val="39C2299E"/>
@@ -725,7 +1082,7 @@
       </w:pPr>
     </w:lvl>
   </w:abstractNum>
-  <w:abstractNum w:abstractNumId="3" w15:restartNumberingAfterBreak="0">
+  <w:abstractNum w:abstractNumId="6" w15:restartNumberingAfterBreak="0">
     <w:nsid w:val="5C8B16CF"/>
     <w:multiLevelType w:val="hybridMultilevel"/>
     <w:tmpl w:val="8C8C58B0"/>
@@ -811,7 +1168,7 @@
       </w:pPr>
     </w:lvl>
   </w:abstractNum>
-  <w:abstractNum w:abstractNumId="4" w15:restartNumberingAfterBreak="0">
+  <w:abstractNum w:abstractNumId="7" w15:restartNumberingAfterBreak="0">
     <w:nsid w:val="687649CA"/>
     <w:multiLevelType w:val="hybridMultilevel"/>
     <w:tmpl w:val="4282F8D6"/>
@@ -924,10 +1281,10 @@
       </w:rPr>
     </w:lvl>
   </w:abstractNum>
-  <w:abstractNum w:abstractNumId="5" w15:restartNumberingAfterBreak="0">
+  <w:abstractNum w:abstractNumId="8" w15:restartNumberingAfterBreak="0">
     <w:nsid w:val="6D6B67D0"/>
     <w:multiLevelType w:val="hybridMultilevel"/>
-    <w:tmpl w:val="0AEC7D1A"/>
+    <w:tmpl w:val="A0186018"/>
     <w:lvl w:ilvl="0" w:tplc="04020001">
       <w:start w:val="1"/>
       <w:numFmt w:val="bullet"/>
@@ -1038,22 +1395,31 @@
     </w:lvl>
   </w:abstractNum>
   <w:num w:numId="1" w16cid:durableId="543063884">
-    <w:abstractNumId w:val="4"/>
+    <w:abstractNumId w:val="7"/>
   </w:num>
   <w:num w:numId="2" w16cid:durableId="198706622">
+    <w:abstractNumId w:val="8"/>
+  </w:num>
+  <w:num w:numId="3" w16cid:durableId="1222595217">
+    <w:abstractNumId w:val="3"/>
+  </w:num>
+  <w:num w:numId="4" w16cid:durableId="1844974464">
     <w:abstractNumId w:val="5"/>
   </w:num>
-  <w:num w:numId="3" w16cid:durableId="1222595217">
-    <w:abstractNumId w:val="1"/>
-  </w:num>
-  <w:num w:numId="4" w16cid:durableId="1844974464">
-    <w:abstractNumId w:val="2"/>
-  </w:num>
   <w:num w:numId="5" w16cid:durableId="1058239531">
-    <w:abstractNumId w:val="3"/>
+    <w:abstractNumId w:val="6"/>
   </w:num>
   <w:num w:numId="6" w16cid:durableId="694236173">
     <w:abstractNumId w:val="0"/>
+  </w:num>
+  <w:num w:numId="7" w16cid:durableId="1648314205">
+    <w:abstractNumId w:val="1"/>
+  </w:num>
+  <w:num w:numId="8" w16cid:durableId="1476340769">
+    <w:abstractNumId w:val="2"/>
+  </w:num>
+  <w:num w:numId="9" w16cid:durableId="989745188">
+    <w:abstractNumId w:val="4"/>
   </w:num>
 </w:numbering>
 </file>

</xml_diff>

<commit_message>
Sprint team agreements update
</commit_message>
<xml_diff>
--- a/Team Agreement.docx
+++ b/Team Agreement.docx
@@ -44,25 +44,7 @@
           <w:szCs w:val="32"/>
           <w:lang w:val="en-US"/>
         </w:rPr>
-        <w:t xml:space="preserve">This document shows the work distribution and team responsibilities for the current sprint. All the features were </w:t>
-      </w:r>
-      <w:proofErr w:type="gramStart"/>
-      <w:r>
-        <w:rPr>
-          <w:sz w:val="32"/>
-          <w:szCs w:val="32"/>
-          <w:lang w:val="en-US"/>
-        </w:rPr>
-        <w:t>discussed</w:t>
-      </w:r>
-      <w:proofErr w:type="gramEnd"/>
-      <w:r>
-        <w:rPr>
-          <w:sz w:val="32"/>
-          <w:szCs w:val="32"/>
-          <w:lang w:val="en-US"/>
-        </w:rPr>
-        <w:t xml:space="preserve"> and everyone agreed on.</w:t>
+        <w:t>This document shows the work distribution and team responsibilities for the current sprint. All the features were discussed and everyone agreed on.</w:t>
       </w:r>
     </w:p>
     <w:p>
@@ -587,15 +569,7 @@
           <w:szCs w:val="36"/>
           <w:lang w:val="en-US"/>
         </w:rPr>
-        <w:t>4</w:t>
-      </w:r>
-      <w:r>
-        <w:rPr>
-          <w:sz w:val="36"/>
-          <w:szCs w:val="36"/>
-          <w:lang w:val="en-US"/>
-        </w:rPr>
-        <w:t>:</w:t>
+        <w:t>4:</w:t>
       </w:r>
     </w:p>
     <w:p>
@@ -627,6 +601,14 @@
         </w:rPr>
         <w:t>ERROR page, Profile functionality</w:t>
       </w:r>
+      <w:r>
+        <w:rPr>
+          <w:sz w:val="28"/>
+          <w:szCs w:val="28"/>
+          <w:lang w:val="en-US"/>
+        </w:rPr>
+        <w:t>, Security report and finish Architecture document</w:t>
+      </w:r>
     </w:p>
     <w:p>
       <w:pPr>
@@ -647,42 +629,8 @@
           <w:szCs w:val="28"/>
           <w:lang w:val="en-US"/>
         </w:rPr>
-        <w:t>Ivan + Stanica</w:t>
-      </w:r>
-      <w:r>
-        <w:rPr>
-          <w:sz w:val="28"/>
-          <w:szCs w:val="28"/>
-          <w:lang w:val="en-US"/>
-        </w:rPr>
-        <w:t xml:space="preserve"> + Bogdan</w:t>
-      </w:r>
-      <w:r>
-        <w:rPr>
-          <w:sz w:val="28"/>
-          <w:szCs w:val="28"/>
-          <w:lang w:val="en-US"/>
-        </w:rPr>
-        <w:t xml:space="preserve"> -&gt; </w:t>
-      </w:r>
-      <w:r>
-        <w:rPr>
-          <w:sz w:val="28"/>
-          <w:szCs w:val="28"/>
-          <w:lang w:val="en-US"/>
-        </w:rPr>
-        <w:t xml:space="preserve">refractor </w:t>
-      </w:r>
-      <w:proofErr w:type="gramStart"/>
-      <w:r>
-        <w:rPr>
-          <w:sz w:val="28"/>
-          <w:szCs w:val="28"/>
-          <w:lang w:val="en-US"/>
-        </w:rPr>
-        <w:t>BE</w:t>
-      </w:r>
-      <w:proofErr w:type="gramEnd"/>
+        <w:t>Bogdan -&gt; refractor BE</w:t>
+      </w:r>
     </w:p>
     <w:p>
       <w:pPr>
@@ -703,26 +651,30 @@
           <w:szCs w:val="28"/>
           <w:lang w:val="en-US"/>
         </w:rPr>
-        <w:t xml:space="preserve">Danko </w:t>
-      </w:r>
-      <w:r>
-        <w:rPr>
-          <w:sz w:val="28"/>
-          <w:szCs w:val="28"/>
-          <w:lang w:val="en-US"/>
-        </w:rPr>
-        <w:t xml:space="preserve">-&gt; connect FE to BE and finish Architecture </w:t>
-      </w:r>
-      <w:proofErr w:type="gramStart"/>
-      <w:r>
-        <w:rPr>
-          <w:sz w:val="28"/>
-          <w:szCs w:val="28"/>
-          <w:lang w:val="en-US"/>
-        </w:rPr>
-        <w:t>document</w:t>
-      </w:r>
-      <w:proofErr w:type="gramEnd"/>
+        <w:t xml:space="preserve">Danko -&gt; connect FE to BE </w:t>
+      </w:r>
+    </w:p>
+    <w:p>
+      <w:pPr>
+        <w:pStyle w:val="ListParagraph"/>
+        <w:numPr>
+          <w:ilvl w:val="0"/>
+          <w:numId w:val="10"/>
+        </w:numPr>
+        <w:rPr>
+          <w:sz w:val="28"/>
+          <w:szCs w:val="28"/>
+          <w:lang w:val="en-US"/>
+        </w:rPr>
+      </w:pPr>
+      <w:r>
+        <w:rPr>
+          <w:sz w:val="28"/>
+          <w:szCs w:val="28"/>
+          <w:lang w:val="en-US"/>
+        </w:rPr>
+        <w:t>Stanica and Ivan -&gt; Unit/Integration and E2E testing</w:t>
+      </w:r>
     </w:p>
     <w:p>
       <w:pPr>

</xml_diff>